<commit_message>
Added a new email
</commit_message>
<xml_diff>
--- a/Meetings/Meeting_10_23.docx
+++ b/Meetings/Meeting_10_23.docx
@@ -5,10 +5,13 @@
     <w:p>
       <w:pPr>
         <w:pStyle w:val="NormalWeb"/>
-      </w:pPr>
-      <w:r>
-        <w:rPr>
-          <w:rFonts w:ascii="Geneva" w:hAnsi="Geneva"/>
+        <w:rPr>
+          <w:rFonts w:asciiTheme="minorHAnsi" w:hAnsiTheme="minorHAnsi" w:cstheme="minorHAnsi"/>
+        </w:rPr>
+      </w:pPr>
+      <w:r>
+        <w:rPr>
+          <w:rFonts w:asciiTheme="minorHAnsi" w:hAnsiTheme="minorHAnsi" w:cstheme="minorHAnsi"/>
           <w:color w:val="000000"/>
         </w:rPr>
         <w:t xml:space="preserve">Meeting 10/23 </w:t>
@@ -17,10 +20,13 @@
     <w:p>
       <w:pPr>
         <w:pStyle w:val="NormalWeb"/>
-      </w:pPr>
-      <w:r>
-        <w:rPr>
-          <w:rFonts w:ascii="Geneva" w:hAnsi="Geneva"/>
+        <w:rPr>
+          <w:rFonts w:asciiTheme="minorHAnsi" w:hAnsiTheme="minorHAnsi" w:cstheme="minorHAnsi"/>
+        </w:rPr>
+      </w:pPr>
+      <w:r>
+        <w:rPr>
+          <w:rFonts w:asciiTheme="minorHAnsi" w:hAnsiTheme="minorHAnsi" w:cstheme="minorHAnsi"/>
           <w:color w:val="000000"/>
         </w:rPr>
         <w:t xml:space="preserve">Carlo, Jim, Nathan, Tyler </w:t>
@@ -29,15 +35,21 @@
     <w:p>
       <w:pPr>
         <w:pStyle w:val="NormalWeb"/>
-      </w:pPr>
-    </w:p>
-    <w:p>
-      <w:pPr>
-        <w:pStyle w:val="NormalWeb"/>
-      </w:pPr>
-      <w:r>
-        <w:rPr>
-          <w:rFonts w:ascii="Geneva" w:hAnsi="Geneva"/>
+        <w:rPr>
+          <w:rFonts w:asciiTheme="minorHAnsi" w:hAnsiTheme="minorHAnsi" w:cstheme="minorHAnsi"/>
+        </w:rPr>
+      </w:pPr>
+    </w:p>
+    <w:p>
+      <w:pPr>
+        <w:pStyle w:val="NormalWeb"/>
+        <w:rPr>
+          <w:rFonts w:asciiTheme="minorHAnsi" w:hAnsiTheme="minorHAnsi" w:cstheme="minorHAnsi"/>
+        </w:rPr>
+      </w:pPr>
+      <w:r>
+        <w:rPr>
+          <w:rFonts w:asciiTheme="minorHAnsi" w:hAnsiTheme="minorHAnsi" w:cstheme="minorHAnsi"/>
           <w:color w:val="000000"/>
         </w:rPr>
         <w:t xml:space="preserve">- Excel sheet with </w:t>
@@ -45,7 +57,7 @@
       <w:proofErr w:type="spellStart"/>
       <w:r>
         <w:rPr>
-          <w:rFonts w:ascii="Geneva" w:hAnsi="Geneva"/>
+          <w:rFonts w:asciiTheme="minorHAnsi" w:hAnsiTheme="minorHAnsi" w:cstheme="minorHAnsi"/>
           <w:color w:val="000000"/>
         </w:rPr>
         <w:t>sku</w:t>
@@ -53,7 +65,7 @@
       <w:proofErr w:type="spellEnd"/>
       <w:r>
         <w:rPr>
-          <w:rFonts w:ascii="Geneva" w:hAnsi="Geneva"/>
+          <w:rFonts w:asciiTheme="minorHAnsi" w:hAnsiTheme="minorHAnsi" w:cstheme="minorHAnsi"/>
           <w:color w:val="000000"/>
         </w:rPr>
         <w:t xml:space="preserve">, location, quantity will be sent to us to update the tables. </w:t>
@@ -62,10 +74,13 @@
     <w:p>
       <w:pPr>
         <w:pStyle w:val="NormalWeb"/>
-      </w:pPr>
-      <w:r>
-        <w:rPr>
-          <w:rFonts w:ascii="Geneva" w:hAnsi="Geneva"/>
+        <w:rPr>
+          <w:rFonts w:asciiTheme="minorHAnsi" w:hAnsiTheme="minorHAnsi" w:cstheme="minorHAnsi"/>
+        </w:rPr>
+      </w:pPr>
+      <w:r>
+        <w:rPr>
+          <w:rFonts w:asciiTheme="minorHAnsi" w:hAnsiTheme="minorHAnsi" w:cstheme="minorHAnsi"/>
           <w:color w:val="000000"/>
         </w:rPr>
         <w:t xml:space="preserve">- They have not heard any complaints </w:t>
@@ -75,10 +90,13 @@
       <w:pPr>
         <w:pStyle w:val="NormalWeb"/>
         <w:ind w:firstLine="720"/>
-      </w:pPr>
-      <w:r>
-        <w:rPr>
-          <w:rFonts w:ascii="Geneva" w:hAnsi="Geneva"/>
+        <w:rPr>
+          <w:rFonts w:asciiTheme="minorHAnsi" w:hAnsiTheme="minorHAnsi" w:cstheme="minorHAnsi"/>
+        </w:rPr>
+      </w:pPr>
+      <w:r>
+        <w:rPr>
+          <w:rFonts w:asciiTheme="minorHAnsi" w:hAnsiTheme="minorHAnsi" w:cstheme="minorHAnsi"/>
           <w:color w:val="000000"/>
         </w:rPr>
         <w:t xml:space="preserve">- Error adding items? </w:t>
@@ -88,10 +106,13 @@
       <w:pPr>
         <w:pStyle w:val="NormalWeb"/>
         <w:ind w:left="720" w:firstLine="720"/>
-      </w:pPr>
-      <w:r>
-        <w:rPr>
-          <w:rFonts w:ascii="Geneva" w:hAnsi="Geneva"/>
+        <w:rPr>
+          <w:rFonts w:asciiTheme="minorHAnsi" w:hAnsiTheme="minorHAnsi" w:cstheme="minorHAnsi"/>
+        </w:rPr>
+      </w:pPr>
+      <w:r>
+        <w:rPr>
+          <w:rFonts w:asciiTheme="minorHAnsi" w:hAnsiTheme="minorHAnsi" w:cstheme="minorHAnsi"/>
           <w:color w:val="000000"/>
         </w:rPr>
         <w:t xml:space="preserve">- Works for Jim </w:t>
@@ -100,10 +121,13 @@
     <w:p>
       <w:pPr>
         <w:pStyle w:val="NormalWeb"/>
-      </w:pPr>
-      <w:r>
-        <w:rPr>
-          <w:rFonts w:ascii="Geneva" w:hAnsi="Geneva"/>
+        <w:rPr>
+          <w:rFonts w:asciiTheme="minorHAnsi" w:hAnsiTheme="minorHAnsi" w:cstheme="minorHAnsi"/>
+        </w:rPr>
+      </w:pPr>
+      <w:r>
+        <w:rPr>
+          <w:rFonts w:asciiTheme="minorHAnsi" w:hAnsiTheme="minorHAnsi" w:cstheme="minorHAnsi"/>
           <w:color w:val="000000"/>
         </w:rPr>
         <w:t xml:space="preserve">- Update their website </w:t>
@@ -113,10 +137,13 @@
       <w:pPr>
         <w:pStyle w:val="NormalWeb"/>
         <w:ind w:firstLine="720"/>
-      </w:pPr>
-      <w:r>
-        <w:rPr>
-          <w:rFonts w:ascii="Geneva" w:hAnsi="Geneva"/>
+        <w:rPr>
+          <w:rFonts w:asciiTheme="minorHAnsi" w:hAnsiTheme="minorHAnsi" w:cstheme="minorHAnsi"/>
+        </w:rPr>
+      </w:pPr>
+      <w:r>
+        <w:rPr>
+          <w:rFonts w:asciiTheme="minorHAnsi" w:hAnsiTheme="minorHAnsi" w:cstheme="minorHAnsi"/>
           <w:color w:val="000000"/>
         </w:rPr>
         <w:t xml:space="preserve">- Look a little more professional </w:t>
@@ -126,26 +153,27 @@
       <w:pPr>
         <w:pStyle w:val="NormalWeb"/>
         <w:ind w:firstLine="720"/>
-      </w:pPr>
-      <w:r>
-        <w:rPr>
-          <w:rFonts w:ascii="Geneva" w:hAnsi="Geneva"/>
+        <w:rPr>
+          <w:rFonts w:asciiTheme="minorHAnsi" w:hAnsiTheme="minorHAnsi" w:cstheme="minorHAnsi"/>
+        </w:rPr>
+      </w:pPr>
+      <w:r>
+        <w:rPr>
+          <w:rFonts w:asciiTheme="minorHAnsi" w:hAnsiTheme="minorHAnsi" w:cstheme="minorHAnsi"/>
           <w:color w:val="000000"/>
         </w:rPr>
         <w:t xml:space="preserve">- Looks </w:t>
       </w:r>
-      <w:proofErr w:type="gramStart"/>
-      <w:r>
-        <w:rPr>
-          <w:rFonts w:ascii="Geneva" w:hAnsi="Geneva"/>
-          <w:color w:val="000000"/>
-        </w:rPr>
-        <w:t>really basic</w:t>
-      </w:r>
-      <w:proofErr w:type="gramEnd"/>
-      <w:r>
-        <w:rPr>
-          <w:rFonts w:ascii="Geneva" w:hAnsi="Geneva"/>
+      <w:r>
+        <w:rPr>
+          <w:rFonts w:asciiTheme="minorHAnsi" w:hAnsiTheme="minorHAnsi" w:cstheme="minorHAnsi"/>
+          <w:color w:val="000000"/>
+        </w:rPr>
+        <w:t>basic</w:t>
+      </w:r>
+      <w:r>
+        <w:rPr>
+          <w:rFonts w:asciiTheme="minorHAnsi" w:hAnsiTheme="minorHAnsi" w:cstheme="minorHAnsi"/>
           <w:color w:val="000000"/>
         </w:rPr>
         <w:t xml:space="preserve"> </w:t>
@@ -155,118 +183,137 @@
       <w:pPr>
         <w:pStyle w:val="NormalWeb"/>
         <w:ind w:firstLine="720"/>
-      </w:pPr>
-      <w:r>
-        <w:rPr>
-          <w:rFonts w:ascii="Geneva" w:hAnsi="Geneva"/>
-          <w:color w:val="000000"/>
-        </w:rPr>
-        <w:t xml:space="preserve">- Data </w:t>
+        <w:rPr>
+          <w:rFonts w:asciiTheme="minorHAnsi" w:hAnsiTheme="minorHAnsi" w:cstheme="minorHAnsi"/>
+        </w:rPr>
+      </w:pPr>
+      <w:r>
+        <w:rPr>
+          <w:rFonts w:asciiTheme="minorHAnsi" w:hAnsiTheme="minorHAnsi" w:cstheme="minorHAnsi"/>
+          <w:color w:val="000000"/>
+        </w:rPr>
+        <w:t>- Data isn</w:t>
+      </w:r>
+      <w:r>
+        <w:rPr>
+          <w:rFonts w:asciiTheme="minorHAnsi" w:hAnsiTheme="minorHAnsi" w:cstheme="minorHAnsi"/>
+          <w:color w:val="000000"/>
+        </w:rPr>
+        <w:t>’</w:t>
+      </w:r>
+      <w:r>
+        <w:rPr>
+          <w:rFonts w:asciiTheme="minorHAnsi" w:hAnsiTheme="minorHAnsi" w:cstheme="minorHAnsi"/>
+          <w:color w:val="000000"/>
+        </w:rPr>
+        <w:t xml:space="preserve">t accurate anymore </w:t>
+      </w:r>
+    </w:p>
+    <w:p>
+      <w:pPr>
+        <w:pStyle w:val="NormalWeb"/>
+        <w:ind w:firstLine="720"/>
+        <w:rPr>
+          <w:rFonts w:asciiTheme="minorHAnsi" w:hAnsiTheme="minorHAnsi" w:cstheme="minorHAnsi"/>
+        </w:rPr>
+      </w:pPr>
+      <w:r>
+        <w:rPr>
+          <w:rFonts w:asciiTheme="minorHAnsi" w:hAnsiTheme="minorHAnsi" w:cstheme="minorHAnsi"/>
+          <w:color w:val="000000"/>
+        </w:rPr>
+        <w:t xml:space="preserve">- Workable on mobile </w:t>
+      </w:r>
+    </w:p>
+    <w:p>
+      <w:pPr>
+        <w:pStyle w:val="NormalWeb"/>
+        <w:ind w:left="720" w:firstLine="720"/>
+        <w:rPr>
+          <w:rFonts w:asciiTheme="minorHAnsi" w:hAnsiTheme="minorHAnsi" w:cstheme="minorHAnsi"/>
+        </w:rPr>
+      </w:pPr>
+      <w:r>
+        <w:rPr>
+          <w:rFonts w:asciiTheme="minorHAnsi" w:hAnsiTheme="minorHAnsi" w:cstheme="minorHAnsi"/>
+          <w:color w:val="000000"/>
+        </w:rPr>
+        <w:t xml:space="preserve">- Their website: boutiquesprogolf.com </w:t>
+      </w:r>
+    </w:p>
+    <w:p>
+      <w:pPr>
+        <w:pStyle w:val="NormalWeb"/>
+        <w:ind w:left="720" w:firstLine="720"/>
+        <w:rPr>
+          <w:rFonts w:asciiTheme="minorHAnsi" w:hAnsiTheme="minorHAnsi" w:cstheme="minorHAnsi"/>
+        </w:rPr>
+      </w:pPr>
+      <w:r>
+        <w:rPr>
+          <w:rFonts w:asciiTheme="minorHAnsi" w:hAnsiTheme="minorHAnsi" w:cstheme="minorHAnsi"/>
+          <w:color w:val="000000"/>
+        </w:rPr>
+        <w:t xml:space="preserve">- Martin Boucher </w:t>
+      </w:r>
+    </w:p>
+    <w:p>
+      <w:pPr>
+        <w:pStyle w:val="NormalWeb"/>
+        <w:rPr>
+          <w:rFonts w:asciiTheme="minorHAnsi" w:hAnsiTheme="minorHAnsi" w:cstheme="minorHAnsi"/>
+        </w:rPr>
+      </w:pPr>
+      <w:r>
+        <w:rPr>
+          <w:rFonts w:asciiTheme="minorHAnsi" w:hAnsiTheme="minorHAnsi" w:cstheme="minorHAnsi"/>
+          <w:color w:val="000000"/>
+        </w:rPr>
+        <w:t xml:space="preserve">- 43541 sold but not on any invoice? </w:t>
+      </w:r>
+    </w:p>
+    <w:p>
+      <w:pPr>
+        <w:pStyle w:val="NormalWeb"/>
+        <w:rPr>
+          <w:rFonts w:asciiTheme="minorHAnsi" w:hAnsiTheme="minorHAnsi" w:cstheme="minorHAnsi"/>
+        </w:rPr>
+      </w:pPr>
+      <w:r>
+        <w:rPr>
+          <w:rFonts w:asciiTheme="minorHAnsi" w:hAnsiTheme="minorHAnsi" w:cstheme="minorHAnsi"/>
+          <w:color w:val="000000"/>
+        </w:rPr>
+        <w:t xml:space="preserve">- One table: </w:t>
+      </w:r>
+    </w:p>
+    <w:p>
+      <w:pPr>
+        <w:pStyle w:val="NormalWeb"/>
+        <w:ind w:firstLine="720"/>
+        <w:rPr>
+          <w:rFonts w:asciiTheme="minorHAnsi" w:hAnsiTheme="minorHAnsi" w:cstheme="minorHAnsi"/>
+        </w:rPr>
+      </w:pPr>
+      <w:r>
+        <w:rPr>
+          <w:rFonts w:asciiTheme="minorHAnsi" w:hAnsiTheme="minorHAnsi" w:cstheme="minorHAnsi"/>
+          <w:color w:val="000000"/>
+        </w:rPr>
+        <w:t xml:space="preserve">- Getting rid of </w:t>
       </w:r>
       <w:proofErr w:type="spellStart"/>
       <w:r>
         <w:rPr>
-          <w:rFonts w:ascii="Geneva" w:hAnsi="Geneva"/>
-          <w:color w:val="000000"/>
-        </w:rPr>
-        <w:t>isnt</w:t>
+          <w:rFonts w:asciiTheme="minorHAnsi" w:hAnsiTheme="minorHAnsi" w:cstheme="minorHAnsi"/>
+          <w:color w:val="000000"/>
+        </w:rPr>
+        <w:t>Caspio</w:t>
       </w:r>
       <w:proofErr w:type="spellEnd"/>
       <w:r>
         <w:rPr>
-          <w:rFonts w:ascii="Geneva" w:hAnsi="Geneva"/>
-          <w:color w:val="000000"/>
-        </w:rPr>
-        <w:t xml:space="preserve"> accurate anymore </w:t>
-      </w:r>
-    </w:p>
-    <w:p>
-      <w:pPr>
-        <w:pStyle w:val="NormalWeb"/>
-        <w:ind w:firstLine="720"/>
-      </w:pPr>
-      <w:r>
-        <w:rPr>
-          <w:rFonts w:ascii="Geneva" w:hAnsi="Geneva"/>
-          <w:color w:val="000000"/>
-        </w:rPr>
-        <w:t xml:space="preserve">- Workable on mobile </w:t>
-      </w:r>
-    </w:p>
-    <w:p>
-      <w:pPr>
-        <w:pStyle w:val="NormalWeb"/>
-        <w:ind w:left="720" w:firstLine="720"/>
-      </w:pPr>
-      <w:r>
-        <w:rPr>
-          <w:rFonts w:ascii="Geneva" w:hAnsi="Geneva"/>
-          <w:color w:val="000000"/>
-        </w:rPr>
-        <w:t xml:space="preserve">- Their website: boutiquesprogolf.com </w:t>
-      </w:r>
-    </w:p>
-    <w:p>
-      <w:pPr>
-        <w:pStyle w:val="NormalWeb"/>
-        <w:ind w:left="720" w:firstLine="720"/>
-      </w:pPr>
-      <w:r>
-        <w:rPr>
-          <w:rFonts w:ascii="Geneva" w:hAnsi="Geneva"/>
-          <w:color w:val="000000"/>
-        </w:rPr>
-        <w:t xml:space="preserve">- Martin Boucher </w:t>
-      </w:r>
-    </w:p>
-    <w:p>
-      <w:pPr>
-        <w:pStyle w:val="NormalWeb"/>
-      </w:pPr>
-      <w:r>
-        <w:rPr>
-          <w:rFonts w:ascii="Geneva" w:hAnsi="Geneva"/>
-          <w:color w:val="000000"/>
-        </w:rPr>
-        <w:t xml:space="preserve">- 43541 sold but not on any invoice? </w:t>
-      </w:r>
-    </w:p>
-    <w:p>
-      <w:pPr>
-        <w:pStyle w:val="NormalWeb"/>
-      </w:pPr>
-      <w:r>
-        <w:rPr>
-          <w:rFonts w:ascii="Geneva" w:hAnsi="Geneva"/>
-          <w:color w:val="000000"/>
-        </w:rPr>
-        <w:t xml:space="preserve">- One table: </w:t>
-      </w:r>
-    </w:p>
-    <w:p>
-      <w:pPr>
-        <w:pStyle w:val="NormalWeb"/>
-        <w:ind w:firstLine="720"/>
-      </w:pPr>
-      <w:r>
-        <w:rPr>
-          <w:rFonts w:ascii="Geneva" w:hAnsi="Geneva"/>
-          <w:color w:val="000000"/>
-        </w:rPr>
-        <w:t xml:space="preserve">- Getting rid of </w:t>
-      </w:r>
-      <w:proofErr w:type="spellStart"/>
-      <w:r>
-        <w:rPr>
-          <w:rFonts w:ascii="Geneva" w:hAnsi="Geneva"/>
-          <w:color w:val="000000"/>
-        </w:rPr>
-        <w:t>Caspio</w:t>
-      </w:r>
-      <w:proofErr w:type="spellEnd"/>
-      <w:r>
-        <w:rPr>
-          <w:rFonts w:ascii="Geneva" w:hAnsi="Geneva"/>
+          <w:rFonts w:asciiTheme="minorHAnsi" w:hAnsiTheme="minorHAnsi" w:cstheme="minorHAnsi"/>
           <w:color w:val="000000"/>
         </w:rPr>
         <w:t xml:space="preserve"> is a pro </w:t>
@@ -276,10 +323,13 @@
       <w:pPr>
         <w:pStyle w:val="NormalWeb"/>
         <w:ind w:firstLine="720"/>
-      </w:pPr>
-      <w:r>
-        <w:rPr>
-          <w:rFonts w:ascii="Geneva" w:hAnsi="Geneva"/>
+        <w:rPr>
+          <w:rFonts w:asciiTheme="minorHAnsi" w:hAnsiTheme="minorHAnsi" w:cstheme="minorHAnsi"/>
+        </w:rPr>
+      </w:pPr>
+      <w:r>
+        <w:rPr>
+          <w:rFonts w:asciiTheme="minorHAnsi" w:hAnsiTheme="minorHAnsi" w:cstheme="minorHAnsi"/>
           <w:color w:val="000000"/>
         </w:rPr>
         <w:t xml:space="preserve">- Create a document with pros and cons </w:t>
@@ -289,10 +339,13 @@
       <w:pPr>
         <w:pStyle w:val="NormalWeb"/>
         <w:ind w:firstLine="720"/>
-      </w:pPr>
-      <w:r>
-        <w:rPr>
-          <w:rFonts w:ascii="Geneva" w:hAnsi="Geneva"/>
+        <w:rPr>
+          <w:rFonts w:asciiTheme="minorHAnsi" w:hAnsiTheme="minorHAnsi" w:cstheme="minorHAnsi"/>
+        </w:rPr>
+      </w:pPr>
+      <w:r>
+        <w:rPr>
+          <w:rFonts w:asciiTheme="minorHAnsi" w:hAnsiTheme="minorHAnsi" w:cstheme="minorHAnsi"/>
           <w:color w:val="000000"/>
         </w:rPr>
         <w:t xml:space="preserve">**This will be a hard sell </w:t>
@@ -301,7 +354,7 @@
     <w:p>
       <w:pPr>
         <w:rPr>
-          <w:rFonts w:ascii="Geneva" w:eastAsia="Times New Roman" w:hAnsi="Geneva" w:cs="Times New Roman"/>
+          <w:rFonts w:eastAsia="Times New Roman" w:cstheme="minorHAnsi"/>
           <w:color w:val="000000"/>
           <w:sz w:val="24"/>
           <w:szCs w:val="24"/>
@@ -309,7 +362,7 @@
       </w:pPr>
       <w:r>
         <w:rPr>
-          <w:rFonts w:ascii="Geneva" w:hAnsi="Geneva"/>
+          <w:rFonts w:cstheme="minorHAnsi"/>
           <w:color w:val="000000"/>
         </w:rPr>
         <w:br w:type="page"/>
@@ -319,13 +372,13 @@
       <w:pPr>
         <w:pStyle w:val="NormalWeb"/>
         <w:rPr>
-          <w:rFonts w:ascii="Geneva" w:hAnsi="Geneva"/>
-          <w:color w:val="000000"/>
-        </w:rPr>
-      </w:pPr>
-      <w:r>
-        <w:rPr>
-          <w:rFonts w:ascii="Geneva" w:hAnsi="Geneva"/>
+          <w:rFonts w:asciiTheme="minorHAnsi" w:hAnsiTheme="minorHAnsi" w:cstheme="minorHAnsi"/>
+          <w:color w:val="000000"/>
+        </w:rPr>
+      </w:pPr>
+      <w:r>
+        <w:rPr>
+          <w:rFonts w:asciiTheme="minorHAnsi" w:hAnsiTheme="minorHAnsi" w:cstheme="minorHAnsi"/>
           <w:color w:val="000000"/>
         </w:rPr>
         <w:lastRenderedPageBreak/>
@@ -336,10 +389,13 @@
       <w:pPr>
         <w:pStyle w:val="NormalWeb"/>
         <w:ind w:firstLine="720"/>
-      </w:pPr>
-      <w:r>
-        <w:rPr>
-          <w:rFonts w:ascii="Geneva" w:hAnsi="Geneva"/>
+        <w:rPr>
+          <w:rFonts w:asciiTheme="minorHAnsi" w:hAnsiTheme="minorHAnsi" w:cstheme="minorHAnsi"/>
+        </w:rPr>
+      </w:pPr>
+      <w:r>
+        <w:rPr>
+          <w:rFonts w:asciiTheme="minorHAnsi" w:hAnsiTheme="minorHAnsi" w:cstheme="minorHAnsi"/>
           <w:color w:val="000000"/>
         </w:rPr>
         <w:t xml:space="preserve">- GST and PST quarter reports </w:t>
@@ -349,10 +405,13 @@
       <w:pPr>
         <w:pStyle w:val="NormalWeb"/>
         <w:ind w:firstLine="720"/>
-      </w:pPr>
-      <w:r>
-        <w:rPr>
-          <w:rFonts w:ascii="Geneva" w:hAnsi="Geneva"/>
+        <w:rPr>
+          <w:rFonts w:asciiTheme="minorHAnsi" w:hAnsiTheme="minorHAnsi" w:cstheme="minorHAnsi"/>
+        </w:rPr>
+      </w:pPr>
+      <w:r>
+        <w:rPr>
+          <w:rFonts w:asciiTheme="minorHAnsi" w:hAnsiTheme="minorHAnsi" w:cstheme="minorHAnsi"/>
           <w:color w:val="000000"/>
         </w:rPr>
         <w:t xml:space="preserve">- Cost of Goods Sold vs Profit margin </w:t>
@@ -362,149 +421,187 @@
       <w:pPr>
         <w:pStyle w:val="NormalWeb"/>
         <w:ind w:firstLine="720"/>
-      </w:pPr>
-      <w:r>
-        <w:rPr>
-          <w:rFonts w:ascii="Geneva" w:hAnsi="Geneva"/>
+        <w:rPr>
+          <w:rFonts w:asciiTheme="minorHAnsi" w:hAnsiTheme="minorHAnsi" w:cstheme="minorHAnsi"/>
+        </w:rPr>
+      </w:pPr>
+      <w:r>
+        <w:rPr>
+          <w:rFonts w:asciiTheme="minorHAnsi" w:hAnsiTheme="minorHAnsi" w:cstheme="minorHAnsi"/>
           <w:color w:val="000000"/>
         </w:rPr>
         <w:t xml:space="preserve">- </w:t>
       </w:r>
       <w:r>
         <w:rPr>
-          <w:rFonts w:ascii="Geneva" w:hAnsi="Geneva"/>
+          <w:rFonts w:asciiTheme="minorHAnsi" w:hAnsiTheme="minorHAnsi" w:cstheme="minorHAnsi"/>
           <w:color w:val="000000"/>
         </w:rPr>
         <w:t>Discounting (</w:t>
       </w:r>
       <w:r>
         <w:rPr>
-          <w:rFonts w:ascii="Geneva" w:hAnsi="Geneva"/>
+          <w:rFonts w:asciiTheme="minorHAnsi" w:hAnsiTheme="minorHAnsi" w:cstheme="minorHAnsi"/>
           <w:color w:val="000000"/>
         </w:rPr>
         <w:t xml:space="preserve">total or store) </w:t>
+      </w:r>
+    </w:p>
+    <w:p>
+      <w:pPr>
+        <w:pStyle w:val="NormalWeb"/>
+        <w:ind w:firstLine="720"/>
+        <w:rPr>
+          <w:rFonts w:asciiTheme="minorHAnsi" w:hAnsiTheme="minorHAnsi" w:cstheme="minorHAnsi"/>
+        </w:rPr>
+      </w:pPr>
+      <w:r>
+        <w:rPr>
+          <w:rFonts w:asciiTheme="minorHAnsi" w:hAnsiTheme="minorHAnsi" w:cstheme="minorHAnsi"/>
+          <w:color w:val="000000"/>
+        </w:rPr>
+        <w:t xml:space="preserve">- Inventory levels </w:t>
+      </w:r>
+    </w:p>
+    <w:p>
+      <w:pPr>
+        <w:pStyle w:val="NormalWeb"/>
+        <w:ind w:firstLine="720"/>
+        <w:rPr>
+          <w:rFonts w:asciiTheme="minorHAnsi" w:hAnsiTheme="minorHAnsi" w:cstheme="minorHAnsi"/>
+        </w:rPr>
+      </w:pPr>
+      <w:r>
+        <w:rPr>
+          <w:rFonts w:asciiTheme="minorHAnsi" w:hAnsiTheme="minorHAnsi" w:cstheme="minorHAnsi"/>
+          <w:color w:val="000000"/>
+        </w:rPr>
+        <w:t xml:space="preserve">- Location where it was sold </w:t>
+      </w:r>
+    </w:p>
+    <w:p>
+      <w:pPr>
+        <w:pStyle w:val="NormalWeb"/>
+        <w:ind w:firstLine="720"/>
+        <w:rPr>
+          <w:rFonts w:asciiTheme="minorHAnsi" w:hAnsiTheme="minorHAnsi" w:cstheme="minorHAnsi"/>
+        </w:rPr>
+      </w:pPr>
+      <w:r>
+        <w:rPr>
+          <w:rFonts w:asciiTheme="minorHAnsi" w:hAnsiTheme="minorHAnsi" w:cstheme="minorHAnsi"/>
+          <w:color w:val="000000"/>
+        </w:rPr>
+        <w:t xml:space="preserve">- Sold items in a time frame </w:t>
+      </w:r>
+    </w:p>
+    <w:p>
+      <w:pPr>
+        <w:pStyle w:val="NormalWeb"/>
+        <w:ind w:firstLine="720"/>
+        <w:rPr>
+          <w:rFonts w:asciiTheme="minorHAnsi" w:hAnsiTheme="minorHAnsi" w:cstheme="minorHAnsi"/>
+        </w:rPr>
+      </w:pPr>
+      <w:r>
+        <w:rPr>
+          <w:rFonts w:asciiTheme="minorHAnsi" w:hAnsiTheme="minorHAnsi" w:cstheme="minorHAnsi"/>
+          <w:color w:val="000000"/>
+        </w:rPr>
+        <w:t xml:space="preserve">- Retail vs what it sold for </w:t>
+      </w:r>
+    </w:p>
+    <w:p>
+      <w:pPr>
+        <w:pStyle w:val="NormalWeb"/>
+        <w:ind w:firstLine="720"/>
+        <w:rPr>
+          <w:rFonts w:asciiTheme="minorHAnsi" w:hAnsiTheme="minorHAnsi" w:cstheme="minorHAnsi"/>
+        </w:rPr>
+      </w:pPr>
+      <w:r>
+        <w:rPr>
+          <w:rFonts w:asciiTheme="minorHAnsi" w:hAnsiTheme="minorHAnsi" w:cstheme="minorHAnsi"/>
+          <w:color w:val="000000"/>
+        </w:rPr>
+        <w:t xml:space="preserve">- Sold items by description </w:t>
+      </w:r>
+    </w:p>
+    <w:p>
+      <w:pPr>
+        <w:pStyle w:val="NormalWeb"/>
+        <w:ind w:firstLine="720"/>
+        <w:rPr>
+          <w:rFonts w:asciiTheme="minorHAnsi" w:hAnsiTheme="minorHAnsi" w:cstheme="minorHAnsi"/>
+        </w:rPr>
+      </w:pPr>
+      <w:r>
+        <w:rPr>
+          <w:rFonts w:asciiTheme="minorHAnsi" w:hAnsiTheme="minorHAnsi" w:cstheme="minorHAnsi"/>
+          <w:color w:val="000000"/>
+        </w:rPr>
+        <w:t xml:space="preserve">- Sales report for each employee </w:t>
+      </w:r>
+    </w:p>
+    <w:p>
+      <w:pPr>
+        <w:pStyle w:val="NormalWeb"/>
+        <w:ind w:left="720" w:firstLine="720"/>
+        <w:rPr>
+          <w:rFonts w:asciiTheme="minorHAnsi" w:hAnsiTheme="minorHAnsi" w:cstheme="minorHAnsi"/>
+        </w:rPr>
+      </w:pPr>
+      <w:r>
+        <w:rPr>
+          <w:rFonts w:asciiTheme="minorHAnsi" w:hAnsiTheme="minorHAnsi" w:cstheme="minorHAnsi"/>
+          <w:color w:val="000000"/>
+        </w:rPr>
+        <w:t xml:space="preserve">**Carlo will talk to Stephen about this </w:t>
+      </w:r>
+    </w:p>
+    <w:p>
+      <w:pPr>
+        <w:pStyle w:val="NormalWeb"/>
+        <w:rPr>
+          <w:rFonts w:asciiTheme="minorHAnsi" w:hAnsiTheme="minorHAnsi" w:cstheme="minorHAnsi"/>
+        </w:rPr>
+      </w:pPr>
+      <w:r>
+        <w:rPr>
+          <w:rFonts w:asciiTheme="minorHAnsi" w:hAnsiTheme="minorHAnsi" w:cstheme="minorHAnsi"/>
+          <w:color w:val="000000"/>
+        </w:rPr>
+        <w:t xml:space="preserve">-Talk with accountant for more reports </w:t>
+      </w:r>
+    </w:p>
+    <w:p>
+      <w:pPr>
+        <w:pStyle w:val="NormalWeb"/>
+        <w:ind w:firstLine="720"/>
+        <w:rPr>
+          <w:rFonts w:asciiTheme="minorHAnsi" w:hAnsiTheme="minorHAnsi" w:cstheme="minorHAnsi"/>
+        </w:rPr>
+      </w:pPr>
+      <w:r>
+        <w:rPr>
+          <w:rFonts w:asciiTheme="minorHAnsi" w:hAnsiTheme="minorHAnsi" w:cstheme="minorHAnsi"/>
+          <w:color w:val="000000"/>
+        </w:rPr>
+        <w:t xml:space="preserve">- 306-690-4596 </w:t>
       </w:r>
       <w:bookmarkStart w:id="0" w:name="_GoBack"/>
       <w:bookmarkEnd w:id="0"/>
     </w:p>
     <w:p>
       <w:pPr>
-        <w:pStyle w:val="NormalWeb"/>
-        <w:ind w:firstLine="720"/>
-      </w:pPr>
-      <w:r>
-        <w:rPr>
-          <w:rFonts w:ascii="Geneva" w:hAnsi="Geneva"/>
-          <w:color w:val="000000"/>
-        </w:rPr>
-        <w:t xml:space="preserve">- Inventory levels </w:t>
-      </w:r>
-    </w:p>
-    <w:p>
-      <w:pPr>
-        <w:pStyle w:val="NormalWeb"/>
-        <w:ind w:firstLine="720"/>
-      </w:pPr>
-      <w:r>
-        <w:rPr>
-          <w:rFonts w:ascii="Geneva" w:hAnsi="Geneva"/>
-          <w:color w:val="000000"/>
-        </w:rPr>
-        <w:t xml:space="preserve">- Location where it was sold </w:t>
-      </w:r>
-    </w:p>
-    <w:p>
-      <w:pPr>
-        <w:pStyle w:val="NormalWeb"/>
-        <w:ind w:firstLine="720"/>
-      </w:pPr>
-      <w:r>
-        <w:rPr>
-          <w:rFonts w:ascii="Geneva" w:hAnsi="Geneva"/>
-          <w:color w:val="000000"/>
-        </w:rPr>
-        <w:t xml:space="preserve">- Sold items in a time frame </w:t>
-      </w:r>
-    </w:p>
-    <w:p>
-      <w:pPr>
-        <w:pStyle w:val="NormalWeb"/>
-        <w:ind w:firstLine="720"/>
-      </w:pPr>
-      <w:r>
-        <w:rPr>
-          <w:rFonts w:ascii="Geneva" w:hAnsi="Geneva"/>
-          <w:color w:val="000000"/>
-        </w:rPr>
-        <w:t xml:space="preserve">- Retail vs what it sold for </w:t>
-      </w:r>
-    </w:p>
-    <w:p>
-      <w:pPr>
-        <w:pStyle w:val="NormalWeb"/>
-        <w:ind w:firstLine="720"/>
-      </w:pPr>
-      <w:r>
-        <w:rPr>
-          <w:rFonts w:ascii="Geneva" w:hAnsi="Geneva"/>
-          <w:color w:val="000000"/>
-        </w:rPr>
-        <w:t xml:space="preserve">- Sold items by description </w:t>
-      </w:r>
-    </w:p>
-    <w:p>
-      <w:pPr>
-        <w:pStyle w:val="NormalWeb"/>
-        <w:ind w:firstLine="720"/>
-      </w:pPr>
-      <w:r>
-        <w:rPr>
-          <w:rFonts w:ascii="Geneva" w:hAnsi="Geneva"/>
-          <w:color w:val="000000"/>
-        </w:rPr>
-        <w:t xml:space="preserve">- Sales report for each employee </w:t>
-      </w:r>
-    </w:p>
-    <w:p>
-      <w:pPr>
-        <w:pStyle w:val="NormalWeb"/>
-        <w:ind w:left="720" w:firstLine="720"/>
-      </w:pPr>
-      <w:r>
-        <w:rPr>
-          <w:rFonts w:ascii="Geneva" w:hAnsi="Geneva"/>
-          <w:color w:val="000000"/>
-        </w:rPr>
-        <w:t xml:space="preserve">**Carlo will talk to Stephen about this </w:t>
-      </w:r>
-    </w:p>
-    <w:p>
-      <w:pPr>
-        <w:pStyle w:val="NormalWeb"/>
-      </w:pPr>
-      <w:r>
-        <w:rPr>
-          <w:rFonts w:ascii="Geneva" w:hAnsi="Geneva"/>
-          <w:color w:val="000000"/>
-        </w:rPr>
-        <w:t xml:space="preserve">-Talk with accountant for more reports </w:t>
-      </w:r>
-    </w:p>
-    <w:p>
-      <w:pPr>
-        <w:pStyle w:val="NormalWeb"/>
-        <w:ind w:firstLine="720"/>
-      </w:pPr>
-      <w:r>
-        <w:rPr>
-          <w:rFonts w:ascii="Geneva" w:hAnsi="Geneva"/>
-          <w:color w:val="000000"/>
-        </w:rPr>
-        <w:t xml:space="preserve">- 306-690-4596 </w:t>
-      </w:r>
-    </w:p>
-    <w:p>
-      <w:r>
+        <w:rPr>
+          <w:rFonts w:cstheme="minorHAnsi"/>
+        </w:rPr>
+      </w:pPr>
+      <w:r>
+        <w:rPr>
+          <w:rFonts w:cstheme="minorHAnsi"/>
+        </w:rPr>
         <w:tab/>
       </w:r>
     </w:p>

</xml_diff>